<commit_message>
Updated project plan and project control form.
</commit_message>
<xml_diff>
--- a/Project_template/InzOprog - Formularz kontrolny projektu-v.2024.07.30.docx
+++ b/Project_template/InzOprog - Formularz kontrolny projektu-v.2024.07.30.docx
@@ -479,21 +479,7 @@
               <w:rPr>
                 <w:rFonts w:ascii="Times New Roman" w:eastAsia="Times New Roman" w:hAnsi="Times New Roman" w:cs="Times New Roman"/>
               </w:rPr>
-              <w:t xml:space="preserve">harmonogram projektu - </w:t>
-            </w:r>
-            <w:proofErr w:type="spellStart"/>
-            <w:r>
-              <w:rPr>
-                <w:rFonts w:ascii="Times New Roman" w:eastAsia="Times New Roman" w:hAnsi="Times New Roman" w:cs="Times New Roman"/>
-              </w:rPr>
-              <w:t>szablon.mpp</w:t>
-            </w:r>
-            <w:proofErr w:type="spellEnd"/>
-            <w:r>
-              <w:rPr>
-                <w:rFonts w:ascii="Times New Roman" w:eastAsia="Times New Roman" w:hAnsi="Times New Roman" w:cs="Times New Roman"/>
-              </w:rPr>
-              <w:t xml:space="preserve"> </w:t>
+              <w:t xml:space="preserve">harmonogram projektu - szablon.mpp </w:t>
             </w:r>
           </w:p>
         </w:tc>
@@ -841,21 +827,7 @@
               <w:rPr>
                 <w:rFonts w:ascii="Times New Roman" w:eastAsia="Times New Roman" w:hAnsi="Times New Roman" w:cs="Times New Roman"/>
               </w:rPr>
-              <w:t xml:space="preserve">raport zarządzania </w:t>
-            </w:r>
-            <w:proofErr w:type="spellStart"/>
-            <w:r>
-              <w:rPr>
-                <w:rFonts w:ascii="Times New Roman" w:eastAsia="Times New Roman" w:hAnsi="Times New Roman" w:cs="Times New Roman"/>
-              </w:rPr>
-              <w:t>ryzykami</w:t>
-            </w:r>
-            <w:proofErr w:type="spellEnd"/>
-            <w:r>
-              <w:rPr>
-                <w:rFonts w:ascii="Times New Roman" w:eastAsia="Times New Roman" w:hAnsi="Times New Roman" w:cs="Times New Roman"/>
-              </w:rPr>
-              <w:t xml:space="preserve">, ryzyka projektu  - szablon.xls </w:t>
+              <w:t xml:space="preserve">raport zarządzania ryzykami, ryzyka projektu  - szablon.xls </w:t>
             </w:r>
           </w:p>
         </w:tc>
@@ -1279,21 +1251,7 @@
               <w:rPr>
                 <w:rFonts w:ascii="Times New Roman" w:eastAsia="Times New Roman" w:hAnsi="Times New Roman" w:cs="Times New Roman"/>
               </w:rPr>
-              <w:t xml:space="preserve">Osobny plik </w:t>
-            </w:r>
-            <w:proofErr w:type="spellStart"/>
-            <w:r>
-              <w:rPr>
-                <w:rFonts w:ascii="Times New Roman" w:eastAsia="Times New Roman" w:hAnsi="Times New Roman" w:cs="Times New Roman"/>
-              </w:rPr>
-              <w:t>word</w:t>
-            </w:r>
-            <w:proofErr w:type="spellEnd"/>
-            <w:r>
-              <w:rPr>
-                <w:rFonts w:ascii="Times New Roman" w:eastAsia="Times New Roman" w:hAnsi="Times New Roman" w:cs="Times New Roman"/>
-              </w:rPr>
-              <w:t xml:space="preserve"> w folderze Szablony </w:t>
+              <w:t xml:space="preserve">Osobny plik word w folderze Szablony </w:t>
             </w:r>
           </w:p>
         </w:tc>
@@ -1570,33 +1528,11 @@
             <w:pPr>
               <w:spacing w:after="0"/>
             </w:pPr>
-            <w:proofErr w:type="spellStart"/>
-            <w:r>
-              <w:rPr>
-                <w:rFonts w:ascii="Times New Roman" w:eastAsia="Times New Roman" w:hAnsi="Times New Roman" w:cs="Times New Roman"/>
-              </w:rPr>
-              <w:t>use</w:t>
-            </w:r>
-            <w:proofErr w:type="spellEnd"/>
-            <w:r>
-              <w:rPr>
-                <w:rFonts w:ascii="Times New Roman" w:eastAsia="Times New Roman" w:hAnsi="Times New Roman" w:cs="Times New Roman"/>
-              </w:rPr>
-              <w:t xml:space="preserve"> </w:t>
-            </w:r>
-            <w:proofErr w:type="spellStart"/>
-            <w:r>
-              <w:rPr>
-                <w:rFonts w:ascii="Times New Roman" w:eastAsia="Times New Roman" w:hAnsi="Times New Roman" w:cs="Times New Roman"/>
-              </w:rPr>
-              <w:t>case</w:t>
-            </w:r>
-            <w:proofErr w:type="spellEnd"/>
-            <w:r>
-              <w:rPr>
-                <w:rFonts w:ascii="Times New Roman" w:eastAsia="Times New Roman" w:hAnsi="Times New Roman" w:cs="Times New Roman"/>
-              </w:rPr>
-              <w:t xml:space="preserve"> - szablon.doc </w:t>
+            <w:r>
+              <w:rPr>
+                <w:rFonts w:ascii="Times New Roman" w:eastAsia="Times New Roman" w:hAnsi="Times New Roman" w:cs="Times New Roman"/>
+              </w:rPr>
+              <w:t xml:space="preserve">use case - szablon.doc </w:t>
             </w:r>
           </w:p>
         </w:tc>
@@ -2060,21 +1996,7 @@
               <w:rPr>
                 <w:rFonts w:ascii="Times New Roman" w:eastAsia="Times New Roman" w:hAnsi="Times New Roman" w:cs="Times New Roman"/>
               </w:rPr>
-              <w:t xml:space="preserve">test </w:t>
-            </w:r>
-            <w:proofErr w:type="spellStart"/>
-            <w:r>
-              <w:rPr>
-                <w:rFonts w:ascii="Times New Roman" w:eastAsia="Times New Roman" w:hAnsi="Times New Roman" w:cs="Times New Roman"/>
-              </w:rPr>
-              <w:t>case</w:t>
-            </w:r>
-            <w:proofErr w:type="spellEnd"/>
-            <w:r>
-              <w:rPr>
-                <w:rFonts w:ascii="Times New Roman" w:eastAsia="Times New Roman" w:hAnsi="Times New Roman" w:cs="Times New Roman"/>
-              </w:rPr>
-              <w:t xml:space="preserve"> - szablon.doc </w:t>
+              <w:t xml:space="preserve">test case - szablon.doc </w:t>
             </w:r>
           </w:p>
         </w:tc>
@@ -3291,21 +3213,7 @@
               <w:rPr>
                 <w:rFonts w:ascii="Times New Roman" w:eastAsia="Times New Roman" w:hAnsi="Times New Roman" w:cs="Times New Roman"/>
               </w:rPr>
-              <w:t xml:space="preserve">Czy wykonano harmonogram projektu (MS </w:t>
-            </w:r>
-            <w:proofErr w:type="spellStart"/>
-            <w:r>
-              <w:rPr>
-                <w:rFonts w:ascii="Times New Roman" w:eastAsia="Times New Roman" w:hAnsi="Times New Roman" w:cs="Times New Roman"/>
-              </w:rPr>
-              <w:t>project</w:t>
-            </w:r>
-            <w:proofErr w:type="spellEnd"/>
-            <w:r>
-              <w:rPr>
-                <w:rFonts w:ascii="Times New Roman" w:eastAsia="Times New Roman" w:hAnsi="Times New Roman" w:cs="Times New Roman"/>
-              </w:rPr>
-              <w:t xml:space="preserve">)?  </w:t>
+              <w:t xml:space="preserve">Czy wykonano harmonogram projektu (MS project)?  </w:t>
             </w:r>
           </w:p>
         </w:tc>
@@ -3445,6 +3353,12 @@
               </w:rPr>
               <w:t xml:space="preserve"> </w:t>
             </w:r>
+            <w:r>
+              <w:rPr>
+                <w:rFonts w:ascii="Times New Roman" w:eastAsia="Times New Roman" w:hAnsi="Times New Roman" w:cs="Times New Roman"/>
+              </w:rPr>
+              <w:t>X</w:t>
+            </w:r>
           </w:p>
         </w:tc>
         <w:tc>
@@ -3483,20 +3397,6 @@
             <w:pPr>
               <w:spacing w:after="0"/>
             </w:pPr>
-            <w:r>
-              <w:rPr>
-                <w:rFonts w:ascii="Times New Roman" w:eastAsia="Times New Roman" w:hAnsi="Times New Roman" w:cs="Times New Roman"/>
-              </w:rPr>
-              <w:t xml:space="preserve"> In </w:t>
-            </w:r>
-            <w:proofErr w:type="spellStart"/>
-            <w:r>
-              <w:rPr>
-                <w:rFonts w:ascii="Times New Roman" w:eastAsia="Times New Roman" w:hAnsi="Times New Roman" w:cs="Times New Roman"/>
-              </w:rPr>
-              <w:t>progress</w:t>
-            </w:r>
-            <w:proofErr w:type="spellEnd"/>
           </w:p>
         </w:tc>
       </w:tr>
@@ -4095,6 +3995,12 @@
               </w:rPr>
               <w:t xml:space="preserve"> </w:t>
             </w:r>
+            <w:r>
+              <w:rPr>
+                <w:rFonts w:ascii="Times New Roman" w:eastAsia="Times New Roman" w:hAnsi="Times New Roman" w:cs="Times New Roman"/>
+              </w:rPr>
+              <w:t>X</w:t>
+            </w:r>
           </w:p>
         </w:tc>
         <w:tc>
@@ -4211,6 +4117,12 @@
                 <w:rFonts w:ascii="Times New Roman" w:eastAsia="Times New Roman" w:hAnsi="Times New Roman" w:cs="Times New Roman"/>
               </w:rPr>
               <w:t xml:space="preserve"> </w:t>
+            </w:r>
+            <w:r>
+              <w:rPr>
+                <w:rFonts w:ascii="Times New Roman" w:eastAsia="Times New Roman" w:hAnsi="Times New Roman" w:cs="Times New Roman"/>
+              </w:rPr>
+              <w:t>X</w:t>
             </w:r>
           </w:p>
         </w:tc>
@@ -5215,35 +5127,7 @@
               <w:rPr>
                 <w:rFonts w:ascii="Times New Roman" w:eastAsia="Times New Roman" w:hAnsi="Times New Roman" w:cs="Times New Roman"/>
               </w:rPr>
-              <w:t xml:space="preserve">Czy jest diagram </w:t>
-            </w:r>
-            <w:proofErr w:type="spellStart"/>
-            <w:r>
-              <w:rPr>
-                <w:rFonts w:ascii="Times New Roman" w:eastAsia="Times New Roman" w:hAnsi="Times New Roman" w:cs="Times New Roman"/>
-              </w:rPr>
-              <w:t>use</w:t>
-            </w:r>
-            <w:proofErr w:type="spellEnd"/>
-            <w:r>
-              <w:rPr>
-                <w:rFonts w:ascii="Times New Roman" w:eastAsia="Times New Roman" w:hAnsi="Times New Roman" w:cs="Times New Roman"/>
-              </w:rPr>
-              <w:t xml:space="preserve"> </w:t>
-            </w:r>
-            <w:proofErr w:type="spellStart"/>
-            <w:r>
-              <w:rPr>
-                <w:rFonts w:ascii="Times New Roman" w:eastAsia="Times New Roman" w:hAnsi="Times New Roman" w:cs="Times New Roman"/>
-              </w:rPr>
-              <w:t>case’ów</w:t>
-            </w:r>
-            <w:proofErr w:type="spellEnd"/>
-            <w:r>
-              <w:rPr>
-                <w:rFonts w:ascii="Times New Roman" w:eastAsia="Times New Roman" w:hAnsi="Times New Roman" w:cs="Times New Roman"/>
-              </w:rPr>
-              <w:t xml:space="preserve">? </w:t>
+              <w:t xml:space="preserve">Czy jest diagram use case’ów? </w:t>
             </w:r>
           </w:p>
         </w:tc>
@@ -5359,35 +5243,7 @@
               <w:rPr>
                 <w:rFonts w:ascii="Times New Roman" w:eastAsia="Times New Roman" w:hAnsi="Times New Roman" w:cs="Times New Roman"/>
               </w:rPr>
-              <w:t xml:space="preserve">Czy napisano </w:t>
-            </w:r>
-            <w:proofErr w:type="spellStart"/>
-            <w:r>
-              <w:rPr>
-                <w:rFonts w:ascii="Times New Roman" w:eastAsia="Times New Roman" w:hAnsi="Times New Roman" w:cs="Times New Roman"/>
-              </w:rPr>
-              <w:t>use</w:t>
-            </w:r>
-            <w:proofErr w:type="spellEnd"/>
-            <w:r>
-              <w:rPr>
-                <w:rFonts w:ascii="Times New Roman" w:eastAsia="Times New Roman" w:hAnsi="Times New Roman" w:cs="Times New Roman"/>
-              </w:rPr>
-              <w:t xml:space="preserve"> </w:t>
-            </w:r>
-            <w:proofErr w:type="spellStart"/>
-            <w:r>
-              <w:rPr>
-                <w:rFonts w:ascii="Times New Roman" w:eastAsia="Times New Roman" w:hAnsi="Times New Roman" w:cs="Times New Roman"/>
-              </w:rPr>
-              <w:t>case’y</w:t>
-            </w:r>
-            <w:proofErr w:type="spellEnd"/>
-            <w:r>
-              <w:rPr>
-                <w:rFonts w:ascii="Times New Roman" w:eastAsia="Times New Roman" w:hAnsi="Times New Roman" w:cs="Times New Roman"/>
-              </w:rPr>
-              <w:t xml:space="preserve">? </w:t>
+              <w:t xml:space="preserve">Czy napisano use case’y? </w:t>
             </w:r>
           </w:p>
         </w:tc>
@@ -5453,35 +5309,7 @@
               <w:rPr>
                 <w:rFonts w:ascii="Times New Roman" w:eastAsia="Times New Roman" w:hAnsi="Times New Roman" w:cs="Times New Roman"/>
               </w:rPr>
-              <w:t xml:space="preserve">min. dwa </w:t>
-            </w:r>
-            <w:proofErr w:type="spellStart"/>
-            <w:r>
-              <w:rPr>
-                <w:rFonts w:ascii="Times New Roman" w:eastAsia="Times New Roman" w:hAnsi="Times New Roman" w:cs="Times New Roman"/>
-              </w:rPr>
-              <w:t>use</w:t>
-            </w:r>
-            <w:proofErr w:type="spellEnd"/>
-            <w:r>
-              <w:rPr>
-                <w:rFonts w:ascii="Times New Roman" w:eastAsia="Times New Roman" w:hAnsi="Times New Roman" w:cs="Times New Roman"/>
-              </w:rPr>
-              <w:t xml:space="preserve"> </w:t>
-            </w:r>
-            <w:proofErr w:type="spellStart"/>
-            <w:r>
-              <w:rPr>
-                <w:rFonts w:ascii="Times New Roman" w:eastAsia="Times New Roman" w:hAnsi="Times New Roman" w:cs="Times New Roman"/>
-              </w:rPr>
-              <w:t>case’y</w:t>
-            </w:r>
-            <w:proofErr w:type="spellEnd"/>
-            <w:r>
-              <w:rPr>
-                <w:rFonts w:ascii="Times New Roman" w:eastAsia="Times New Roman" w:hAnsi="Times New Roman" w:cs="Times New Roman"/>
-              </w:rPr>
-              <w:t xml:space="preserve"> </w:t>
+              <w:t xml:space="preserve">min. dwa use case’y </w:t>
             </w:r>
           </w:p>
         </w:tc>
@@ -5531,35 +5359,7 @@
               <w:rPr>
                 <w:rFonts w:ascii="Times New Roman" w:eastAsia="Times New Roman" w:hAnsi="Times New Roman" w:cs="Times New Roman"/>
               </w:rPr>
-              <w:t xml:space="preserve">Czy procesy w </w:t>
-            </w:r>
-            <w:proofErr w:type="spellStart"/>
-            <w:r>
-              <w:rPr>
-                <w:rFonts w:ascii="Times New Roman" w:eastAsia="Times New Roman" w:hAnsi="Times New Roman" w:cs="Times New Roman"/>
-              </w:rPr>
-              <w:t>use</w:t>
-            </w:r>
-            <w:proofErr w:type="spellEnd"/>
-            <w:r>
-              <w:rPr>
-                <w:rFonts w:ascii="Times New Roman" w:eastAsia="Times New Roman" w:hAnsi="Times New Roman" w:cs="Times New Roman"/>
-              </w:rPr>
-              <w:t xml:space="preserve"> </w:t>
-            </w:r>
-            <w:proofErr w:type="spellStart"/>
-            <w:r>
-              <w:rPr>
-                <w:rFonts w:ascii="Times New Roman" w:eastAsia="Times New Roman" w:hAnsi="Times New Roman" w:cs="Times New Roman"/>
-              </w:rPr>
-              <w:t>case’ach</w:t>
-            </w:r>
-            <w:proofErr w:type="spellEnd"/>
-            <w:r>
-              <w:rPr>
-                <w:rFonts w:ascii="Times New Roman" w:eastAsia="Times New Roman" w:hAnsi="Times New Roman" w:cs="Times New Roman"/>
-              </w:rPr>
-              <w:t xml:space="preserve"> opisano za pomocą diagramu aktywności? </w:t>
+              <w:t xml:space="preserve">Czy procesy w use case’ach opisano za pomocą diagramu aktywności? </w:t>
             </w:r>
           </w:p>
         </w:tc>
@@ -5857,16 +5657,8 @@
               <w:rPr>
                 <w:rFonts w:ascii="Times New Roman" w:eastAsia="Times New Roman" w:hAnsi="Times New Roman" w:cs="Times New Roman"/>
               </w:rPr>
-              <w:t xml:space="preserve"> In </w:t>
-            </w:r>
-            <w:proofErr w:type="spellStart"/>
-            <w:r>
-              <w:rPr>
-                <w:rFonts w:ascii="Times New Roman" w:eastAsia="Times New Roman" w:hAnsi="Times New Roman" w:cs="Times New Roman"/>
-              </w:rPr>
-              <w:t>progress</w:t>
-            </w:r>
-            <w:proofErr w:type="spellEnd"/>
+              <w:t xml:space="preserve"> In progress</w:t>
+            </w:r>
           </w:p>
         </w:tc>
       </w:tr>
@@ -7204,21 +6996,7 @@
               <w:rPr>
                 <w:rFonts w:ascii="Times New Roman" w:eastAsia="Times New Roman" w:hAnsi="Times New Roman" w:cs="Times New Roman"/>
               </w:rPr>
-              <w:t xml:space="preserve">Czy napisano test </w:t>
-            </w:r>
-            <w:proofErr w:type="spellStart"/>
-            <w:r>
-              <w:rPr>
-                <w:rFonts w:ascii="Times New Roman" w:eastAsia="Times New Roman" w:hAnsi="Times New Roman" w:cs="Times New Roman"/>
-              </w:rPr>
-              <w:t>case’y</w:t>
-            </w:r>
-            <w:proofErr w:type="spellEnd"/>
-            <w:r>
-              <w:rPr>
-                <w:rFonts w:ascii="Times New Roman" w:eastAsia="Times New Roman" w:hAnsi="Times New Roman" w:cs="Times New Roman"/>
-              </w:rPr>
-              <w:t xml:space="preserve">? </w:t>
+              <w:t xml:space="preserve">Czy napisano test case’y? </w:t>
             </w:r>
           </w:p>
         </w:tc>
@@ -7284,21 +7062,7 @@
               <w:rPr>
                 <w:rFonts w:ascii="Times New Roman" w:eastAsia="Times New Roman" w:hAnsi="Times New Roman" w:cs="Times New Roman"/>
               </w:rPr>
-              <w:t xml:space="preserve">min. dwa test </w:t>
-            </w:r>
-            <w:proofErr w:type="spellStart"/>
-            <w:r>
-              <w:rPr>
-                <w:rFonts w:ascii="Times New Roman" w:eastAsia="Times New Roman" w:hAnsi="Times New Roman" w:cs="Times New Roman"/>
-              </w:rPr>
-              <w:t>case’y</w:t>
-            </w:r>
-            <w:proofErr w:type="spellEnd"/>
-            <w:r>
-              <w:rPr>
-                <w:rFonts w:ascii="Times New Roman" w:eastAsia="Times New Roman" w:hAnsi="Times New Roman" w:cs="Times New Roman"/>
-              </w:rPr>
-              <w:t xml:space="preserve"> </w:t>
+              <w:t xml:space="preserve">min. dwa test case’y </w:t>
             </w:r>
           </w:p>
         </w:tc>

</xml_diff>